<commit_message>
Updated doc for code features
</commit_message>
<xml_diff>
--- a/Other Files/Code Considerations.docx
+++ b/Other Files/Code Considerations.docx
@@ -1,6 +1,6 @@
 
 <file path=word/document.xml><?xml version="1.0" encoding="utf-8"?>
-<w:document xmlns:wpc="http://schemas.microsoft.com/office/word/2010/wordprocessingCanvas" xmlns:cx="http://schemas.microsoft.com/office/drawing/2014/chartex" xmlns:cx1="http://schemas.microsoft.com/office/drawing/2015/9/8/chartex" xmlns:cx2="http://schemas.microsoft.com/office/drawing/2015/10/21/chartex" xmlns:cx3="http://schemas.microsoft.com/office/drawing/2016/5/9/chartex" xmlns:cx4="http://schemas.microsoft.com/office/drawing/2016/5/10/chartex" xmlns:cx5="http://schemas.microsoft.com/office/drawing/2016/5/11/chartex" xmlns:cx6="http://schemas.microsoft.com/office/drawing/2016/5/12/chartex" xmlns:cx7="http://schemas.microsoft.com/office/drawing/2016/5/13/chartex" xmlns:cx8="http://schemas.microsoft.com/office/drawing/2016/5/14/chartex" xmlns:mc="http://schemas.openxmlformats.org/markup-compatibility/2006" xmlns:aink="http://schemas.microsoft.com/office/drawing/2016/ink" xmlns:am3d="http://schemas.microsoft.com/office/drawing/2017/model3d" xmlns:o="urn:schemas-microsoft-com:office:office" xmlns:oel="http://schemas.microsoft.com/office/2019/extlst" xmlns:r="http://schemas.openxmlformats.org/officeDocument/2006/relationships" xmlns:m="http://schemas.openxmlformats.org/officeDocument/2006/math" xmlns:v="urn:schemas-microsoft-com:vml" xmlns:wp14="http://schemas.microsoft.com/office/word/2010/wordprocessingDrawing" xmlns:wp="http://schemas.openxmlformats.org/drawingml/2006/wordprocessingDrawing" xmlns:w10="urn:schemas-microsoft-com:office:word" xmlns:w="http://schemas.openxmlformats.org/wordprocessingml/2006/main" xmlns:w14="http://schemas.microsoft.com/office/word/2010/wordml" xmlns:w15="http://schemas.microsoft.com/office/word/2012/wordml" xmlns:w16cex="http://schemas.microsoft.com/office/word/2018/wordml/cex" xmlns:w16cid="http://schemas.microsoft.com/office/word/2016/wordml/cid" xmlns:w16="http://schemas.microsoft.com/office/word/2018/wordml" xmlns:w16sdtdh="http://schemas.microsoft.com/office/word/2020/wordml/sdtdatahash" xmlns:w16se="http://schemas.microsoft.com/office/word/2015/wordml/symex" xmlns:wpg="http://schemas.microsoft.com/office/word/2010/wordprocessingGroup" xmlns:wpi="http://schemas.microsoft.com/office/word/2010/wordprocessingInk" xmlns:wne="http://schemas.microsoft.com/office/word/2006/wordml" xmlns:wps="http://schemas.microsoft.com/office/word/2010/wordprocessingShape" mc:Ignorable="w14 w15 w16se w16cid w16 w16cex w16sdtdh wp14">
+<w:document xmlns:wpc="http://schemas.microsoft.com/office/word/2010/wordprocessingCanvas" xmlns:cx="http://schemas.microsoft.com/office/drawing/2014/chartex" xmlns:cx1="http://schemas.microsoft.com/office/drawing/2015/9/8/chartex" xmlns:cx2="http://schemas.microsoft.com/office/drawing/2015/10/21/chartex" xmlns:cx3="http://schemas.microsoft.com/office/drawing/2016/5/9/chartex" xmlns:cx4="http://schemas.microsoft.com/office/drawing/2016/5/10/chartex" xmlns:cx5="http://schemas.microsoft.com/office/drawing/2016/5/11/chartex" xmlns:cx6="http://schemas.microsoft.com/office/drawing/2016/5/12/chartex" xmlns:cx7="http://schemas.microsoft.com/office/drawing/2016/5/13/chartex" xmlns:cx8="http://schemas.microsoft.com/office/drawing/2016/5/14/chartex" xmlns:mc="http://schemas.openxmlformats.org/markup-compatibility/2006" xmlns:aink="http://schemas.microsoft.com/office/drawing/2016/ink" xmlns:am3d="http://schemas.microsoft.com/office/drawing/2017/model3d" xmlns:o="urn:schemas-microsoft-com:office:office" xmlns:oel="http://schemas.microsoft.com/office/2019/extlst" xmlns:r="http://schemas.openxmlformats.org/officeDocument/2006/relationships" xmlns:m="http://schemas.openxmlformats.org/officeDocument/2006/math" xmlns:v="urn:schemas-microsoft-com:vml" xmlns:wp14="http://schemas.microsoft.com/office/word/2010/wordprocessingDrawing" xmlns:wp="http://schemas.openxmlformats.org/drawingml/2006/wordprocessingDrawing" xmlns:w10="urn:schemas-microsoft-com:office:word" xmlns:w="http://schemas.openxmlformats.org/wordprocessingml/2006/main" xmlns:w14="http://schemas.microsoft.com/office/word/2010/wordml" xmlns:w15="http://schemas.microsoft.com/office/word/2012/wordml" xmlns:w16cex="http://schemas.microsoft.com/office/word/2018/wordml/cex" xmlns:w16cid="http://schemas.microsoft.com/office/word/2016/wordml/cid" xmlns:w16="http://schemas.microsoft.com/office/word/2018/wordml" xmlns:w16du="http://schemas.microsoft.com/office/word/2023/wordml/word16du" xmlns:w16sdtdh="http://schemas.microsoft.com/office/word/2020/wordml/sdtdatahash" xmlns:w16se="http://schemas.microsoft.com/office/word/2015/wordml/symex" xmlns:wpg="http://schemas.microsoft.com/office/word/2010/wordprocessingGroup" xmlns:wpi="http://schemas.microsoft.com/office/word/2010/wordprocessingInk" xmlns:wne="http://schemas.microsoft.com/office/word/2006/wordml" xmlns:wps="http://schemas.microsoft.com/office/word/2010/wordprocessingShape" mc:Ignorable="w14 w15 w16se w16cid w16 w16cex w16sdtdh w16du wp14">
   <w:body>
     <w:p>
       <w:pPr>
@@ -24,6 +24,7 @@
           <w:strike/>
         </w:rPr>
       </w:pPr>
+      <w:commentRangeStart w:id="0"/>
       <w:r>
         <w:rPr>
           <w:strike/>
@@ -58,6 +59,13 @@
         </w:rPr>
         <w:t xml:space="preserve"> remote is lost. This could involve setting the motors to a neutral or stopped state if no signal is received for a predefined period.</w:t>
       </w:r>
+      <w:commentRangeEnd w:id="0"/>
+      <w:r>
+        <w:rPr>
+          <w:rStyle w:val="CommentReference"/>
+        </w:rPr>
+        <w:commentReference w:id="0"/>
+      </w:r>
     </w:p>
     <w:p>
       <w:r>
@@ -117,29 +125,15 @@
       </w:r>
     </w:p>
     <w:p>
-      <w:pPr>
-        <w:rPr>
-          <w:strike/>
-        </w:rPr>
-      </w:pPr>
-      <w:r>
-        <w:rPr>
-          <w:strike/>
-        </w:rPr>
+      <w:r>
         <w:t xml:space="preserve">- **Advanced Turning </w:t>
       </w:r>
       <w:proofErr w:type="gramStart"/>
       <w:r>
-        <w:rPr>
-          <w:strike/>
-        </w:rPr>
         <w:t>Logic:*</w:t>
       </w:r>
       <w:proofErr w:type="gramEnd"/>
       <w:r>
-        <w:rPr>
-          <w:strike/>
-        </w:rPr>
         <w:t>* For more intuitive control, especially at varying speeds, you might want to adjust the turning logic based on the current speed. At high speeds, smaller adjustments to turning might be preferable to maintain stability.</w:t>
       </w:r>
     </w:p>
@@ -188,6 +182,7 @@
       </w:r>
     </w:p>
     <w:p>
+      <w:commentRangeStart w:id="1"/>
       <w:r>
         <w:t xml:space="preserve">- **Feedback to </w:t>
       </w:r>
@@ -199,6 +194,13 @@
       <w:r>
         <w:t>* Consider sending critical telemetry data back to the operator through the remote's display if supported, or via an auxiliary display attached to the remote. This could include battery level, signal strength, or error codes.</w:t>
       </w:r>
+      <w:commentRangeEnd w:id="1"/>
+      <w:r>
+        <w:rPr>
+          <w:rStyle w:val="CommentReference"/>
+        </w:rPr>
+        <w:commentReference w:id="1"/>
+      </w:r>
     </w:p>
     <w:p/>
     <w:p>
@@ -218,15 +220,29 @@
       </w:r>
     </w:p>
     <w:p>
-      <w:r>
+      <w:pPr>
+        <w:rPr>
+          <w:strike/>
+        </w:rPr>
+      </w:pPr>
+      <w:r>
+        <w:rPr>
+          <w:strike/>
+        </w:rPr>
         <w:t xml:space="preserve">- **Differential </w:t>
       </w:r>
       <w:proofErr w:type="gramStart"/>
       <w:r>
+        <w:rPr>
+          <w:strike/>
+        </w:rPr>
         <w:t>Steering:*</w:t>
       </w:r>
       <w:proofErr w:type="gramEnd"/>
       <w:r>
+        <w:rPr>
+          <w:strike/>
+        </w:rPr>
         <w:t>* If your vehicle's design allows, differential steering (adjusting the speed of each side's motors independently for turning) can offer more precise control, especially at lower speeds or for in-place turns.</w:t>
       </w:r>
     </w:p>
@@ -447,29 +463,15 @@
       </w:r>
     </w:p>
     <w:p>
-      <w:pPr>
-        <w:rPr>
-          <w:strike/>
-        </w:rPr>
-      </w:pPr>
-      <w:r>
-        <w:rPr>
-          <w:strike/>
-        </w:rPr>
+      <w:r>
         <w:t xml:space="preserve">- **Code </w:t>
       </w:r>
       <w:proofErr w:type="gramStart"/>
       <w:r>
-        <w:rPr>
-          <w:strike/>
-        </w:rPr>
         <w:t>Comments:*</w:t>
       </w:r>
       <w:proofErr w:type="gramEnd"/>
       <w:r>
-        <w:rPr>
-          <w:strike/>
-        </w:rPr>
         <w:t>* Ensure your code is well-commented, explaining the purpose of functions and the logic behind critical sections of your code. This practice is invaluable for maintenance and future modifications.</w:t>
       </w:r>
     </w:p>
@@ -496,8 +498,74 @@
 </w:document>
 </file>
 
+<file path=word/comments.xml><?xml version="1.0" encoding="utf-8"?>
+<w:comments xmlns:wpc="http://schemas.microsoft.com/office/word/2010/wordprocessingCanvas" xmlns:cx="http://schemas.microsoft.com/office/drawing/2014/chartex" xmlns:cx1="http://schemas.microsoft.com/office/drawing/2015/9/8/chartex" xmlns:cx2="http://schemas.microsoft.com/office/drawing/2015/10/21/chartex" xmlns:cx3="http://schemas.microsoft.com/office/drawing/2016/5/9/chartex" xmlns:cx4="http://schemas.microsoft.com/office/drawing/2016/5/10/chartex" xmlns:cx5="http://schemas.microsoft.com/office/drawing/2016/5/11/chartex" xmlns:cx6="http://schemas.microsoft.com/office/drawing/2016/5/12/chartex" xmlns:cx7="http://schemas.microsoft.com/office/drawing/2016/5/13/chartex" xmlns:cx8="http://schemas.microsoft.com/office/drawing/2016/5/14/chartex" xmlns:mc="http://schemas.openxmlformats.org/markup-compatibility/2006" xmlns:aink="http://schemas.microsoft.com/office/drawing/2016/ink" xmlns:am3d="http://schemas.microsoft.com/office/drawing/2017/model3d" xmlns:o="urn:schemas-microsoft-com:office:office" xmlns:oel="http://schemas.microsoft.com/office/2019/extlst" xmlns:r="http://schemas.openxmlformats.org/officeDocument/2006/relationships" xmlns:m="http://schemas.openxmlformats.org/officeDocument/2006/math" xmlns:v="urn:schemas-microsoft-com:vml" xmlns:wp14="http://schemas.microsoft.com/office/word/2010/wordprocessingDrawing" xmlns:wp="http://schemas.openxmlformats.org/drawingml/2006/wordprocessingDrawing" xmlns:w10="urn:schemas-microsoft-com:office:word" xmlns:w="http://schemas.openxmlformats.org/wordprocessingml/2006/main" xmlns:w14="http://schemas.microsoft.com/office/word/2010/wordml" xmlns:w15="http://schemas.microsoft.com/office/word/2012/wordml" xmlns:w16cex="http://schemas.microsoft.com/office/word/2018/wordml/cex" xmlns:w16cid="http://schemas.microsoft.com/office/word/2016/wordml/cid" xmlns:w16="http://schemas.microsoft.com/office/word/2018/wordml" xmlns:w16du="http://schemas.microsoft.com/office/word/2023/wordml/word16du" xmlns:w16sdtdh="http://schemas.microsoft.com/office/word/2020/wordml/sdtdatahash" xmlns:w16se="http://schemas.microsoft.com/office/word/2015/wordml/symex" xmlns:wpg="http://schemas.microsoft.com/office/word/2010/wordprocessingGroup" xmlns:wpi="http://schemas.microsoft.com/office/word/2010/wordprocessingInk" xmlns:wne="http://schemas.microsoft.com/office/word/2006/wordml" xmlns:wps="http://schemas.microsoft.com/office/word/2010/wordprocessingShape" mc:Ignorable="w14 w15 w16se w16cid w16 w16cex w16sdtdh w16du wp14">
+  <w:comment w:id="0" w:author="Peter Manfredo (Student)" w:date="2024-03-20T15:52:00Z" w:initials="PM">
+    <w:p>
+      <w:pPr>
+        <w:pStyle w:val="CommentText"/>
+      </w:pPr>
+      <w:r>
+        <w:rPr>
+          <w:rStyle w:val="CommentReference"/>
+        </w:rPr>
+        <w:annotationRef/>
+      </w:r>
+      <w:r>
+        <w:t>Won’t work with the receiver I am using</w:t>
+      </w:r>
+    </w:p>
+  </w:comment>
+  <w:comment w:id="1" w:author="Peter Manfredo (Student)" w:date="2024-03-20T15:53:00Z" w:initials="PM">
+    <w:p>
+      <w:pPr>
+        <w:pStyle w:val="CommentText"/>
+      </w:pPr>
+      <w:r>
+        <w:rPr>
+          <w:rStyle w:val="CommentReference"/>
+        </w:rPr>
+        <w:annotationRef/>
+      </w:r>
+      <w:r>
+        <w:t>Won’t work with my receiver</w:t>
+      </w:r>
+    </w:p>
+  </w:comment>
+</w:comments>
+</file>
+
+<file path=word/commentsExtended.xml><?xml version="1.0" encoding="utf-8"?>
+<w15:commentsEx xmlns:wpc="http://schemas.microsoft.com/office/word/2010/wordprocessingCanvas" xmlns:cx="http://schemas.microsoft.com/office/drawing/2014/chartex" xmlns:cx1="http://schemas.microsoft.com/office/drawing/2015/9/8/chartex" xmlns:cx2="http://schemas.microsoft.com/office/drawing/2015/10/21/chartex" xmlns:cx3="http://schemas.microsoft.com/office/drawing/2016/5/9/chartex" xmlns:cx4="http://schemas.microsoft.com/office/drawing/2016/5/10/chartex" xmlns:cx5="http://schemas.microsoft.com/office/drawing/2016/5/11/chartex" xmlns:cx6="http://schemas.microsoft.com/office/drawing/2016/5/12/chartex" xmlns:cx7="http://schemas.microsoft.com/office/drawing/2016/5/13/chartex" xmlns:cx8="http://schemas.microsoft.com/office/drawing/2016/5/14/chartex" xmlns:mc="http://schemas.openxmlformats.org/markup-compatibility/2006" xmlns:aink="http://schemas.microsoft.com/office/drawing/2016/ink" xmlns:am3d="http://schemas.microsoft.com/office/drawing/2017/model3d" xmlns:o="urn:schemas-microsoft-com:office:office" xmlns:oel="http://schemas.microsoft.com/office/2019/extlst" xmlns:r="http://schemas.openxmlformats.org/officeDocument/2006/relationships" xmlns:m="http://schemas.openxmlformats.org/officeDocument/2006/math" xmlns:v="urn:schemas-microsoft-com:vml" xmlns:wp14="http://schemas.microsoft.com/office/word/2010/wordprocessingDrawing" xmlns:wp="http://schemas.openxmlformats.org/drawingml/2006/wordprocessingDrawing" xmlns:w10="urn:schemas-microsoft-com:office:word" xmlns:w="http://schemas.openxmlformats.org/wordprocessingml/2006/main" xmlns:w14="http://schemas.microsoft.com/office/word/2010/wordml" xmlns:w15="http://schemas.microsoft.com/office/word/2012/wordml" xmlns:w16cex="http://schemas.microsoft.com/office/word/2018/wordml/cex" xmlns:w16cid="http://schemas.microsoft.com/office/word/2016/wordml/cid" xmlns:w16="http://schemas.microsoft.com/office/word/2018/wordml" xmlns:w16du="http://schemas.microsoft.com/office/word/2023/wordml/word16du" xmlns:w16sdtdh="http://schemas.microsoft.com/office/word/2020/wordml/sdtdatahash" xmlns:w16se="http://schemas.microsoft.com/office/word/2015/wordml/symex" xmlns:wpg="http://schemas.microsoft.com/office/word/2010/wordprocessingGroup" xmlns:wpi="http://schemas.microsoft.com/office/word/2010/wordprocessingInk" xmlns:wne="http://schemas.microsoft.com/office/word/2006/wordml" xmlns:wps="http://schemas.microsoft.com/office/word/2010/wordprocessingShape" mc:Ignorable="w14 w15 w16se w16cid w16 w16cex w16sdtdh w16du wp14">
+  <w15:commentEx w15:paraId="6E912BA7" w15:done="0"/>
+  <w15:commentEx w15:paraId="0C7F8199" w15:done="0"/>
+</w15:commentsEx>
+</file>
+
+<file path=word/commentsExtensible.xml><?xml version="1.0" encoding="utf-8"?>
+<w16cex:commentsExtensible xmlns:wpc="http://schemas.microsoft.com/office/word/2010/wordprocessingCanvas" xmlns:cx="http://schemas.microsoft.com/office/drawing/2014/chartex" xmlns:cx1="http://schemas.microsoft.com/office/drawing/2015/9/8/chartex" xmlns:cx2="http://schemas.microsoft.com/office/drawing/2015/10/21/chartex" xmlns:cx3="http://schemas.microsoft.com/office/drawing/2016/5/9/chartex" xmlns:cx4="http://schemas.microsoft.com/office/drawing/2016/5/10/chartex" xmlns:cx5="http://schemas.microsoft.com/office/drawing/2016/5/11/chartex" xmlns:cx6="http://schemas.microsoft.com/office/drawing/2016/5/12/chartex" xmlns:cx7="http://schemas.microsoft.com/office/drawing/2016/5/13/chartex" xmlns:cx8="http://schemas.microsoft.com/office/drawing/2016/5/14/chartex" xmlns:cr="http://schemas.microsoft.com/office/comments/2020/reactions" xmlns:mc="http://schemas.openxmlformats.org/markup-compatibility/2006" xmlns:aink="http://schemas.microsoft.com/office/drawing/2016/ink" xmlns:am3d="http://schemas.microsoft.com/office/drawing/2017/model3d" xmlns:o="urn:schemas-microsoft-com:office:office" xmlns:oel="http://schemas.microsoft.com/office/2019/extlst" xmlns:r="http://schemas.openxmlformats.org/officeDocument/2006/relationships" xmlns:m="http://schemas.openxmlformats.org/officeDocument/2006/math" xmlns:v="urn:schemas-microsoft-com:vml" xmlns:wp14="http://schemas.microsoft.com/office/word/2010/wordprocessingDrawing" xmlns:wp="http://schemas.openxmlformats.org/drawingml/2006/wordprocessingDrawing" xmlns:w10="urn:schemas-microsoft-com:office:word" xmlns:w="http://schemas.openxmlformats.org/wordprocessingml/2006/main" xmlns:w14="http://schemas.microsoft.com/office/word/2010/wordml" xmlns:w15="http://schemas.microsoft.com/office/word/2012/wordml" xmlns:w16cex="http://schemas.microsoft.com/office/word/2018/wordml/cex" xmlns:w16cid="http://schemas.microsoft.com/office/word/2016/wordml/cid" xmlns:w16="http://schemas.microsoft.com/office/word/2018/wordml" xmlns:w16du="http://schemas.microsoft.com/office/word/2023/wordml/word16du" xmlns:w16sdtdh="http://schemas.microsoft.com/office/word/2020/wordml/sdtdatahash" xmlns:w16se="http://schemas.microsoft.com/office/word/2015/wordml/symex" xmlns:wpg="http://schemas.microsoft.com/office/word/2010/wordprocessingGroup" xmlns:wpi="http://schemas.microsoft.com/office/word/2010/wordprocessingInk" xmlns:wne="http://schemas.microsoft.com/office/word/2006/wordml" xmlns:wps="http://schemas.microsoft.com/office/word/2010/wordprocessingShape" mc:Ignorable="w14 w15 w16se w16cid w16 w16cex w16sdtdh cr w16du wp14">
+  <w16cex:commentExtensible w16cex:durableId="7ECDFF58" w16cex:dateUtc="2024-03-20T21:52:00Z"/>
+  <w16cex:commentExtensible w16cex:durableId="7A539125" w16cex:dateUtc="2024-03-20T21:53:00Z"/>
+</w16cex:commentsExtensible>
+</file>
+
+<file path=word/commentsIds.xml><?xml version="1.0" encoding="utf-8"?>
+<w16cid:commentsIds xmlns:wpc="http://schemas.microsoft.com/office/word/2010/wordprocessingCanvas" xmlns:cx="http://schemas.microsoft.com/office/drawing/2014/chartex" xmlns:cx1="http://schemas.microsoft.com/office/drawing/2015/9/8/chartex" xmlns:cx2="http://schemas.microsoft.com/office/drawing/2015/10/21/chartex" xmlns:cx3="http://schemas.microsoft.com/office/drawing/2016/5/9/chartex" xmlns:cx4="http://schemas.microsoft.com/office/drawing/2016/5/10/chartex" xmlns:cx5="http://schemas.microsoft.com/office/drawing/2016/5/11/chartex" xmlns:cx6="http://schemas.microsoft.com/office/drawing/2016/5/12/chartex" xmlns:cx7="http://schemas.microsoft.com/office/drawing/2016/5/13/chartex" xmlns:cx8="http://schemas.microsoft.com/office/drawing/2016/5/14/chartex" xmlns:mc="http://schemas.openxmlformats.org/markup-compatibility/2006" xmlns:aink="http://schemas.microsoft.com/office/drawing/2016/ink" xmlns:am3d="http://schemas.microsoft.com/office/drawing/2017/model3d" xmlns:o="urn:schemas-microsoft-com:office:office" xmlns:oel="http://schemas.microsoft.com/office/2019/extlst" xmlns:r="http://schemas.openxmlformats.org/officeDocument/2006/relationships" xmlns:m="http://schemas.openxmlformats.org/officeDocument/2006/math" xmlns:v="urn:schemas-microsoft-com:vml" xmlns:wp14="http://schemas.microsoft.com/office/word/2010/wordprocessingDrawing" xmlns:wp="http://schemas.openxmlformats.org/drawingml/2006/wordprocessingDrawing" xmlns:w10="urn:schemas-microsoft-com:office:word" xmlns:w="http://schemas.openxmlformats.org/wordprocessingml/2006/main" xmlns:w14="http://schemas.microsoft.com/office/word/2010/wordml" xmlns:w15="http://schemas.microsoft.com/office/word/2012/wordml" xmlns:w16cex="http://schemas.microsoft.com/office/word/2018/wordml/cex" xmlns:w16cid="http://schemas.microsoft.com/office/word/2016/wordml/cid" xmlns:w16="http://schemas.microsoft.com/office/word/2018/wordml" xmlns:w16du="http://schemas.microsoft.com/office/word/2023/wordml/word16du" xmlns:w16sdtdh="http://schemas.microsoft.com/office/word/2020/wordml/sdtdatahash" xmlns:w16se="http://schemas.microsoft.com/office/word/2015/wordml/symex" xmlns:wpg="http://schemas.microsoft.com/office/word/2010/wordprocessingGroup" xmlns:wpi="http://schemas.microsoft.com/office/word/2010/wordprocessingInk" xmlns:wne="http://schemas.microsoft.com/office/word/2006/wordml" xmlns:wps="http://schemas.microsoft.com/office/word/2010/wordprocessingShape" mc:Ignorable="w14 w15 w16se w16cid w16 w16cex w16sdtdh w16du wp14">
+  <w16cid:commentId w16cid:paraId="6E912BA7" w16cid:durableId="7ECDFF58"/>
+  <w16cid:commentId w16cid:paraId="0C7F8199" w16cid:durableId="7A539125"/>
+</w16cid:commentsIds>
+</file>
+
+<file path=word/people.xml><?xml version="1.0" encoding="utf-8"?>
+<w15:people xmlns:wpc="http://schemas.microsoft.com/office/word/2010/wordprocessingCanvas" xmlns:cx="http://schemas.microsoft.com/office/drawing/2014/chartex" xmlns:cx1="http://schemas.microsoft.com/office/drawing/2015/9/8/chartex" xmlns:cx2="http://schemas.microsoft.com/office/drawing/2015/10/21/chartex" xmlns:cx3="http://schemas.microsoft.com/office/drawing/2016/5/9/chartex" xmlns:cx4="http://schemas.microsoft.com/office/drawing/2016/5/10/chartex" xmlns:cx5="http://schemas.microsoft.com/office/drawing/2016/5/11/chartex" xmlns:cx6="http://schemas.microsoft.com/office/drawing/2016/5/12/chartex" xmlns:cx7="http://schemas.microsoft.com/office/drawing/2016/5/13/chartex" xmlns:cx8="http://schemas.microsoft.com/office/drawing/2016/5/14/chartex" xmlns:mc="http://schemas.openxmlformats.org/markup-compatibility/2006" xmlns:aink="http://schemas.microsoft.com/office/drawing/2016/ink" xmlns:am3d="http://schemas.microsoft.com/office/drawing/2017/model3d" xmlns:o="urn:schemas-microsoft-com:office:office" xmlns:oel="http://schemas.microsoft.com/office/2019/extlst" xmlns:r="http://schemas.openxmlformats.org/officeDocument/2006/relationships" xmlns:m="http://schemas.openxmlformats.org/officeDocument/2006/math" xmlns:v="urn:schemas-microsoft-com:vml" xmlns:wp14="http://schemas.microsoft.com/office/word/2010/wordprocessingDrawing" xmlns:wp="http://schemas.openxmlformats.org/drawingml/2006/wordprocessingDrawing" xmlns:w10="urn:schemas-microsoft-com:office:word" xmlns:w="http://schemas.openxmlformats.org/wordprocessingml/2006/main" xmlns:w14="http://schemas.microsoft.com/office/word/2010/wordml" xmlns:w15="http://schemas.microsoft.com/office/word/2012/wordml" xmlns:w16cex="http://schemas.microsoft.com/office/word/2018/wordml/cex" xmlns:w16cid="http://schemas.microsoft.com/office/word/2016/wordml/cid" xmlns:w16="http://schemas.microsoft.com/office/word/2018/wordml" xmlns:w16du="http://schemas.microsoft.com/office/word/2023/wordml/word16du" xmlns:w16sdtdh="http://schemas.microsoft.com/office/word/2020/wordml/sdtdatahash" xmlns:w16se="http://schemas.microsoft.com/office/word/2015/wordml/symex" xmlns:wpg="http://schemas.microsoft.com/office/word/2010/wordprocessingGroup" xmlns:wpi="http://schemas.microsoft.com/office/word/2010/wordprocessingInk" xmlns:wne="http://schemas.microsoft.com/office/word/2006/wordml" xmlns:wps="http://schemas.microsoft.com/office/word/2010/wordprocessingShape" mc:Ignorable="w14 w15 w16se w16cid w16 w16cex w16sdtdh w16du wp14">
+  <w15:person w15:author="Peter Manfredo (Student)">
+    <w15:presenceInfo w15:providerId="AD" w15:userId="S::pmanfredo@mines.edu::1ae05064-8b26-433b-bc15-d37f2e5c8285"/>
+  </w15:person>
+</w15:people>
+</file>
+
 <file path=word/styles.xml><?xml version="1.0" encoding="utf-8"?>
-<w:styles xmlns:mc="http://schemas.openxmlformats.org/markup-compatibility/2006" xmlns:r="http://schemas.openxmlformats.org/officeDocument/2006/relationships" xmlns:w="http://schemas.openxmlformats.org/wordprocessingml/2006/main" xmlns:w14="http://schemas.microsoft.com/office/word/2010/wordml" xmlns:w15="http://schemas.microsoft.com/office/word/2012/wordml" xmlns:w16cex="http://schemas.microsoft.com/office/word/2018/wordml/cex" xmlns:w16cid="http://schemas.microsoft.com/office/word/2016/wordml/cid" xmlns:w16="http://schemas.microsoft.com/office/word/2018/wordml" xmlns:w16sdtdh="http://schemas.microsoft.com/office/word/2020/wordml/sdtdatahash" xmlns:w16se="http://schemas.microsoft.com/office/word/2015/wordml/symex" mc:Ignorable="w14 w15 w16se w16cid w16 w16cex w16sdtdh">
+<w:styles xmlns:mc="http://schemas.openxmlformats.org/markup-compatibility/2006" xmlns:r="http://schemas.openxmlformats.org/officeDocument/2006/relationships" xmlns:w="http://schemas.openxmlformats.org/wordprocessingml/2006/main" xmlns:w14="http://schemas.microsoft.com/office/word/2010/wordml" xmlns:w15="http://schemas.microsoft.com/office/word/2012/wordml" xmlns:w16cex="http://schemas.microsoft.com/office/word/2018/wordml/cex" xmlns:w16cid="http://schemas.microsoft.com/office/word/2016/wordml/cid" xmlns:w16="http://schemas.microsoft.com/office/word/2018/wordml" xmlns:w16du="http://schemas.microsoft.com/office/word/2023/wordml/word16du" xmlns:w16sdtdh="http://schemas.microsoft.com/office/word/2020/wordml/sdtdatahash" xmlns:w16se="http://schemas.microsoft.com/office/word/2015/wordml/symex" mc:Ignorable="w14 w15 w16se w16cid w16 w16cex w16sdtdh w16du">
   <w:docDefaults>
     <w:rPrDefault>
       <w:rPr>
@@ -958,6 +1026,72 @@
       <w:szCs w:val="32"/>
     </w:rPr>
   </w:style>
+  <w:style w:type="character" w:styleId="CommentReference">
+    <w:name w:val="annotation reference"/>
+    <w:basedOn w:val="DefaultParagraphFont"/>
+    <w:uiPriority w:val="99"/>
+    <w:semiHidden/>
+    <w:unhideWhenUsed/>
+    <w:rsid w:val="00317BF1"/>
+    <w:rPr>
+      <w:sz w:val="16"/>
+      <w:szCs w:val="16"/>
+    </w:rPr>
+  </w:style>
+  <w:style w:type="paragraph" w:styleId="CommentText">
+    <w:name w:val="annotation text"/>
+    <w:basedOn w:val="Normal"/>
+    <w:link w:val="CommentTextChar"/>
+    <w:uiPriority w:val="99"/>
+    <w:unhideWhenUsed/>
+    <w:rsid w:val="00317BF1"/>
+    <w:pPr>
+      <w:spacing w:line="240" w:lineRule="auto"/>
+    </w:pPr>
+    <w:rPr>
+      <w:sz w:val="20"/>
+      <w:szCs w:val="20"/>
+    </w:rPr>
+  </w:style>
+  <w:style w:type="character" w:customStyle="1" w:styleId="CommentTextChar">
+    <w:name w:val="Comment Text Char"/>
+    <w:basedOn w:val="DefaultParagraphFont"/>
+    <w:link w:val="CommentText"/>
+    <w:uiPriority w:val="99"/>
+    <w:rsid w:val="00317BF1"/>
+    <w:rPr>
+      <w:sz w:val="20"/>
+      <w:szCs w:val="20"/>
+    </w:rPr>
+  </w:style>
+  <w:style w:type="paragraph" w:styleId="CommentSubject">
+    <w:name w:val="annotation subject"/>
+    <w:basedOn w:val="CommentText"/>
+    <w:next w:val="CommentText"/>
+    <w:link w:val="CommentSubjectChar"/>
+    <w:uiPriority w:val="99"/>
+    <w:semiHidden/>
+    <w:unhideWhenUsed/>
+    <w:rsid w:val="00317BF1"/>
+    <w:rPr>
+      <w:b/>
+      <w:bCs/>
+    </w:rPr>
+  </w:style>
+  <w:style w:type="character" w:customStyle="1" w:styleId="CommentSubjectChar">
+    <w:name w:val="Comment Subject Char"/>
+    <w:basedOn w:val="CommentTextChar"/>
+    <w:link w:val="CommentSubject"/>
+    <w:uiPriority w:val="99"/>
+    <w:semiHidden/>
+    <w:rsid w:val="00317BF1"/>
+    <w:rPr>
+      <w:b/>
+      <w:bCs/>
+      <w:sz w:val="20"/>
+      <w:szCs w:val="20"/>
+    </w:rPr>
+  </w:style>
 </w:styles>
 </file>
 

</xml_diff>